<commit_message>
updatefis page of acc period
</commit_message>
<xml_diff>
--- a/Sambidh Docs/Create Nepali Fiscal Year Action.docx
+++ b/Sambidh Docs/Create Nepali Fiscal Year Action.docx
@@ -1,6 +1,6 @@
 
 <file path=word/document.xml><?xml version="1.0" encoding="utf-8"?>
-<w:document xmlns:wpc="http://schemas.microsoft.com/office/word/2010/wordprocessingCanvas" xmlns:cx="http://schemas.microsoft.com/office/drawing/2014/chartex" xmlns:cx1="http://schemas.microsoft.com/office/drawing/2015/9/8/chartex" xmlns:cx2="http://schemas.microsoft.com/office/drawing/2015/10/21/chartex" xmlns:cx3="http://schemas.microsoft.com/office/drawing/2016/5/9/chartex" xmlns:cx4="http://schemas.microsoft.com/office/drawing/2016/5/10/chartex" xmlns:cx5="http://schemas.microsoft.com/office/drawing/2016/5/11/chartex" xmlns:cx6="http://schemas.microsoft.com/office/drawing/2016/5/12/chartex" xmlns:cx7="http://schemas.microsoft.com/office/drawing/2016/5/13/chartex" xmlns:cx8="http://schemas.microsoft.com/office/drawing/2016/5/14/chartex" xmlns:mc="http://schemas.openxmlformats.org/markup-compatibility/2006" xmlns:aink="http://schemas.microsoft.com/office/drawing/2016/ink" xmlns:am3d="http://schemas.microsoft.com/office/drawing/2017/model3d" xmlns:o="urn:schemas-microsoft-com:office:office" xmlns:oel="http://schemas.microsoft.com/office/2019/extlst" xmlns:r="http://schemas.openxmlformats.org/officeDocument/2006/relationships" xmlns:m="http://schemas.openxmlformats.org/officeDocument/2006/math" xmlns:v="urn:schemas-microsoft-com:vml" xmlns:wp14="http://schemas.microsoft.com/office/word/2010/wordprocessingDrawing" xmlns:wp="http://schemas.openxmlformats.org/drawingml/2006/wordprocessingDrawing" xmlns:w10="urn:schemas-microsoft-com:office:word" xmlns:w="http://schemas.openxmlformats.org/wordprocessingml/2006/main" xmlns:w14="http://schemas.microsoft.com/office/word/2010/wordml" xmlns:w15="http://schemas.microsoft.com/office/word/2012/wordml" xmlns:w16cex="http://schemas.microsoft.com/office/word/2018/wordml/cex" xmlns:w16cid="http://schemas.microsoft.com/office/word/2016/wordml/cid" xmlns:w16="http://schemas.microsoft.com/office/word/2018/wordml" xmlns:w16sdtdh="http://schemas.microsoft.com/office/word/2020/wordml/sdtdatahash" xmlns:w16se="http://schemas.microsoft.com/office/word/2015/wordml/symex" xmlns:wpg="http://schemas.microsoft.com/office/word/2010/wordprocessingGroup" xmlns:wpi="http://schemas.microsoft.com/office/word/2010/wordprocessingInk" xmlns:wne="http://schemas.microsoft.com/office/word/2006/wordml" xmlns:wps="http://schemas.microsoft.com/office/word/2010/wordprocessingShape" mc:Ignorable="w14 w15 w16se w16cid w16 w16cex w16sdtdh wp14">
+<w:document xmlns:wpc="http://schemas.microsoft.com/office/word/2010/wordprocessingCanvas" xmlns:cx="http://schemas.microsoft.com/office/drawing/2014/chartex" xmlns:cx1="http://schemas.microsoft.com/office/drawing/2015/9/8/chartex" xmlns:cx2="http://schemas.microsoft.com/office/drawing/2015/10/21/chartex" xmlns:cx3="http://schemas.microsoft.com/office/drawing/2016/5/9/chartex" xmlns:cx4="http://schemas.microsoft.com/office/drawing/2016/5/10/chartex" xmlns:cx5="http://schemas.microsoft.com/office/drawing/2016/5/11/chartex" xmlns:cx6="http://schemas.microsoft.com/office/drawing/2016/5/12/chartex" xmlns:cx7="http://schemas.microsoft.com/office/drawing/2016/5/13/chartex" xmlns:cx8="http://schemas.microsoft.com/office/drawing/2016/5/14/chartex" xmlns:mc="http://schemas.openxmlformats.org/markup-compatibility/2006" xmlns:aink="http://schemas.microsoft.com/office/drawing/2016/ink" xmlns:am3d="http://schemas.microsoft.com/office/drawing/2017/model3d" xmlns:o="urn:schemas-microsoft-com:office:office" xmlns:oel="http://schemas.microsoft.com/office/2019/extlst" xmlns:r="http://schemas.openxmlformats.org/officeDocument/2006/relationships" xmlns:m="http://schemas.openxmlformats.org/officeDocument/2006/math" xmlns:v="urn:schemas-microsoft-com:vml" xmlns:wp14="http://schemas.microsoft.com/office/word/2010/wordprocessingDrawing" xmlns:wp="http://schemas.openxmlformats.org/drawingml/2006/wordprocessingDrawing" xmlns:w10="urn:schemas-microsoft-com:office:word" xmlns:w="http://schemas.openxmlformats.org/wordprocessingml/2006/main" xmlns:w14="http://schemas.microsoft.com/office/word/2010/wordml" xmlns:w15="http://schemas.microsoft.com/office/word/2012/wordml" xmlns:w16cex="http://schemas.microsoft.com/office/word/2018/wordml/cex" xmlns:w16cid="http://schemas.microsoft.com/office/word/2016/wordml/cid" xmlns:w16="http://schemas.microsoft.com/office/word/2018/wordml" xmlns:w16du="http://schemas.microsoft.com/office/word/2023/wordml/word16du" xmlns:w16sdtdh="http://schemas.microsoft.com/office/word/2020/wordml/sdtdatahash" xmlns:w16se="http://schemas.microsoft.com/office/word/2015/wordml/symex" xmlns:wpg="http://schemas.microsoft.com/office/word/2010/wordprocessingGroup" xmlns:wpi="http://schemas.microsoft.com/office/word/2010/wordprocessingInk" xmlns:wne="http://schemas.microsoft.com/office/word/2006/wordml" xmlns:wps="http://schemas.microsoft.com/office/word/2010/wordprocessingShape" mc:Ignorable="w14 w15 w16se w16cid w16 w16cex w16sdtdh w16du wp14">
   <w:body>
     <w:p>
       <w:pPr>
@@ -4575,7 +4575,7 @@
               <w:spacing w:line="285" w:lineRule="atLeast"/>
               <w:rPr>
                 <w:rFonts w:ascii="Consolas" w:eastAsia="Times New Roman" w:hAnsi="Consolas" w:cs="Times New Roman"/>
-                <w:color w:val="CCCCCC"/>
+                <w:color w:val="569CD6"/>
                 <w:kern w:val="0"/>
                 <w14:ligatures w14:val="none"/>
               </w:rPr>
@@ -4589,97 +4589,34 @@
                 <w14:ligatures w14:val="none"/>
               </w:rPr>
               <w:lastRenderedPageBreak/>
-              <w:t>tableextension</w:t>
+              <w:t>pageextension</w:t>
             </w:r>
             <w:proofErr w:type="spellEnd"/>
             <w:r>
               <w:rPr>
                 <w:rFonts w:ascii="Consolas" w:eastAsia="Times New Roman" w:hAnsi="Consolas" w:cs="Times New Roman"/>
-                <w:color w:val="CCCCCC"/>
-                <w:kern w:val="0"/>
-                <w14:ligatures w14:val="none"/>
-              </w:rPr>
-              <w:t xml:space="preserve"> </w:t>
-            </w:r>
-            <w:r>
-              <w:rPr>
-                <w:rFonts w:ascii="Consolas" w:eastAsia="Times New Roman" w:hAnsi="Consolas" w:cs="Times New Roman"/>
-                <w:color w:val="B5CEA8"/>
-                <w:kern w:val="0"/>
-                <w14:ligatures w14:val="none"/>
-              </w:rPr>
-              <w:t>50458</w:t>
-            </w:r>
-            <w:r>
-              <w:rPr>
-                <w:rFonts w:ascii="Consolas" w:eastAsia="Times New Roman" w:hAnsi="Consolas" w:cs="Times New Roman"/>
-                <w:color w:val="CCCCCC"/>
-                <w:kern w:val="0"/>
-                <w14:ligatures w14:val="none"/>
-              </w:rPr>
-              <w:t xml:space="preserve"> </w:t>
-            </w:r>
-            <w:r>
-              <w:rPr>
-                <w:rFonts w:ascii="Consolas" w:eastAsia="Times New Roman" w:hAnsi="Consolas" w:cs="Times New Roman"/>
-                <w:color w:val="4EC9B0"/>
-                <w:kern w:val="0"/>
-                <w14:ligatures w14:val="none"/>
-              </w:rPr>
-              <w:t>"tableextension70000049"</w:t>
-            </w:r>
-            <w:r>
-              <w:rPr>
-                <w:rFonts w:ascii="Consolas" w:eastAsia="Times New Roman" w:hAnsi="Consolas" w:cs="Times New Roman"/>
-                <w:color w:val="CCCCCC"/>
-                <w:kern w:val="0"/>
-                <w14:ligatures w14:val="none"/>
-              </w:rPr>
-              <w:t xml:space="preserve"> </w:t>
-            </w:r>
-            <w:r>
-              <w:rPr>
-                <w:rFonts w:ascii="Consolas" w:eastAsia="Times New Roman" w:hAnsi="Consolas" w:cs="Times New Roman"/>
-                <w:color w:val="569CD6"/>
-                <w:kern w:val="0"/>
-                <w14:ligatures w14:val="none"/>
-              </w:rPr>
-              <w:t>extends</w:t>
-            </w:r>
-            <w:r>
-              <w:rPr>
-                <w:rFonts w:ascii="Consolas" w:eastAsia="Times New Roman" w:hAnsi="Consolas" w:cs="Times New Roman"/>
-                <w:color w:val="CCCCCC"/>
-                <w:kern w:val="0"/>
-                <w14:ligatures w14:val="none"/>
-              </w:rPr>
-              <w:t xml:space="preserve"> </w:t>
-            </w:r>
-            <w:r>
-              <w:rPr>
-                <w:rFonts w:ascii="Consolas" w:eastAsia="Times New Roman" w:hAnsi="Consolas" w:cs="Times New Roman"/>
-                <w:color w:val="4EC9B0"/>
-                <w:kern w:val="0"/>
-                <w14:ligatures w14:val="none"/>
-              </w:rPr>
-              <w:t>"Accounting Period"</w:t>
-            </w:r>
-          </w:p>
-          <w:p>
-            <w:pPr>
-              <w:shd w:val="clear" w:color="auto" w:fill="1F1F1F"/>
-              <w:spacing w:line="285" w:lineRule="atLeast"/>
-              <w:rPr>
-                <w:rFonts w:ascii="Consolas" w:eastAsia="Times New Roman" w:hAnsi="Consolas" w:cs="Times New Roman"/>
-                <w:color w:val="CCCCCC"/>
-                <w:kern w:val="0"/>
-                <w14:ligatures w14:val="none"/>
-              </w:rPr>
-            </w:pPr>
-            <w:r>
-              <w:rPr>
-                <w:rFonts w:ascii="Consolas" w:eastAsia="Times New Roman" w:hAnsi="Consolas" w:cs="Times New Roman"/>
-                <w:color w:val="CCCCCC"/>
+                <w:color w:val="569CD6"/>
+                <w:kern w:val="0"/>
+                <w14:ligatures w14:val="none"/>
+              </w:rPr>
+              <w:t xml:space="preserve"> 50409 "Accounting Periods Ext" extends "Accounting Periods"</w:t>
+            </w:r>
+          </w:p>
+          <w:p>
+            <w:pPr>
+              <w:shd w:val="clear" w:color="auto" w:fill="1F1F1F"/>
+              <w:spacing w:line="285" w:lineRule="atLeast"/>
+              <w:rPr>
+                <w:rFonts w:ascii="Consolas" w:eastAsia="Times New Roman" w:hAnsi="Consolas" w:cs="Times New Roman"/>
+                <w:color w:val="569CD6"/>
+                <w:kern w:val="0"/>
+                <w14:ligatures w14:val="none"/>
+              </w:rPr>
+            </w:pPr>
+            <w:r>
+              <w:rPr>
+                <w:rFonts w:ascii="Consolas" w:eastAsia="Times New Roman" w:hAnsi="Consolas" w:cs="Times New Roman"/>
+                <w:color w:val="569CD6"/>
                 <w:kern w:val="0"/>
                 <w14:ligatures w14:val="none"/>
               </w:rPr>
@@ -4692,45 +4629,36 @@
               <w:spacing w:line="285" w:lineRule="atLeast"/>
               <w:rPr>
                 <w:rFonts w:ascii="Consolas" w:eastAsia="Times New Roman" w:hAnsi="Consolas" w:cs="Times New Roman"/>
-                <w:color w:val="CCCCCC"/>
-                <w:kern w:val="0"/>
-                <w14:ligatures w14:val="none"/>
-              </w:rPr>
-            </w:pPr>
-            <w:r>
-              <w:rPr>
-                <w:rFonts w:ascii="Consolas" w:eastAsia="Times New Roman" w:hAnsi="Consolas" w:cs="Times New Roman"/>
-                <w:color w:val="CCCCCC"/>
-                <w:kern w:val="0"/>
-                <w14:ligatures w14:val="none"/>
-              </w:rPr>
-              <w:t xml:space="preserve">    </w:t>
-            </w:r>
-            <w:r>
-              <w:rPr>
-                <w:rFonts w:ascii="Consolas" w:eastAsia="Times New Roman" w:hAnsi="Consolas" w:cs="Times New Roman"/>
-                <w:color w:val="569CD6"/>
-                <w:kern w:val="0"/>
-                <w14:ligatures w14:val="none"/>
-              </w:rPr>
-              <w:t>fields</w:t>
-            </w:r>
-          </w:p>
-          <w:p>
-            <w:pPr>
-              <w:shd w:val="clear" w:color="auto" w:fill="1F1F1F"/>
-              <w:spacing w:line="285" w:lineRule="atLeast"/>
-              <w:rPr>
-                <w:rFonts w:ascii="Consolas" w:eastAsia="Times New Roman" w:hAnsi="Consolas" w:cs="Times New Roman"/>
-                <w:color w:val="CCCCCC"/>
-                <w:kern w:val="0"/>
-                <w14:ligatures w14:val="none"/>
-              </w:rPr>
-            </w:pPr>
-            <w:r>
-              <w:rPr>
-                <w:rFonts w:ascii="Consolas" w:eastAsia="Times New Roman" w:hAnsi="Consolas" w:cs="Times New Roman"/>
-                <w:color w:val="CCCCCC"/>
+                <w:color w:val="569CD6"/>
+                <w:kern w:val="0"/>
+                <w14:ligatures w14:val="none"/>
+              </w:rPr>
+            </w:pPr>
+            <w:r>
+              <w:rPr>
+                <w:rFonts w:ascii="Consolas" w:eastAsia="Times New Roman" w:hAnsi="Consolas" w:cs="Times New Roman"/>
+                <w:color w:val="569CD6"/>
+                <w:kern w:val="0"/>
+                <w14:ligatures w14:val="none"/>
+              </w:rPr>
+              <w:t>    layout</w:t>
+            </w:r>
+          </w:p>
+          <w:p>
+            <w:pPr>
+              <w:shd w:val="clear" w:color="auto" w:fill="1F1F1F"/>
+              <w:spacing w:line="285" w:lineRule="atLeast"/>
+              <w:rPr>
+                <w:rFonts w:ascii="Consolas" w:eastAsia="Times New Roman" w:hAnsi="Consolas" w:cs="Times New Roman"/>
+                <w:color w:val="569CD6"/>
+                <w:kern w:val="0"/>
+                <w14:ligatures w14:val="none"/>
+              </w:rPr>
+            </w:pPr>
+            <w:r>
+              <w:rPr>
+                <w:rFonts w:ascii="Consolas" w:eastAsia="Times New Roman" w:hAnsi="Consolas" w:cs="Times New Roman"/>
+                <w:color w:val="569CD6"/>
                 <w:kern w:val="0"/>
                 <w14:ligatures w14:val="none"/>
               </w:rPr>
@@ -4743,538 +4671,632 @@
               <w:spacing w:line="285" w:lineRule="atLeast"/>
               <w:rPr>
                 <w:rFonts w:ascii="Consolas" w:eastAsia="Times New Roman" w:hAnsi="Consolas" w:cs="Times New Roman"/>
-                <w:color w:val="CCCCCC"/>
-                <w:kern w:val="0"/>
-                <w14:ligatures w14:val="none"/>
-              </w:rPr>
-            </w:pPr>
-            <w:r>
-              <w:rPr>
-                <w:rFonts w:ascii="Consolas" w:eastAsia="Times New Roman" w:hAnsi="Consolas" w:cs="Times New Roman"/>
-                <w:color w:val="CCCCCC"/>
+                <w:color w:val="569CD6"/>
+                <w:kern w:val="0"/>
+                <w14:ligatures w14:val="none"/>
+              </w:rPr>
+            </w:pPr>
+            <w:r>
+              <w:rPr>
+                <w:rFonts w:ascii="Consolas" w:eastAsia="Times New Roman" w:hAnsi="Consolas" w:cs="Times New Roman"/>
+                <w:color w:val="569CD6"/>
                 <w:kern w:val="0"/>
                 <w14:ligatures w14:val="none"/>
               </w:rPr>
               <w:t xml:space="preserve">        </w:t>
-            </w:r>
-            <w:proofErr w:type="gramStart"/>
-            <w:r>
-              <w:rPr>
-                <w:rFonts w:ascii="Consolas" w:eastAsia="Times New Roman" w:hAnsi="Consolas" w:cs="Times New Roman"/>
-                <w:color w:val="569CD6"/>
-                <w:kern w:val="0"/>
-                <w14:ligatures w14:val="none"/>
-              </w:rPr>
-              <w:t>field(</w:t>
-            </w:r>
-            <w:proofErr w:type="gramEnd"/>
-            <w:r>
-              <w:rPr>
-                <w:rFonts w:ascii="Consolas" w:eastAsia="Times New Roman" w:hAnsi="Consolas" w:cs="Times New Roman"/>
-                <w:color w:val="B5CEA8"/>
-                <w:kern w:val="0"/>
-                <w14:ligatures w14:val="none"/>
-              </w:rPr>
-              <w:t>50501</w:t>
-            </w:r>
-            <w:r>
-              <w:rPr>
-                <w:rFonts w:ascii="Consolas" w:eastAsia="Times New Roman" w:hAnsi="Consolas" w:cs="Times New Roman"/>
-                <w:color w:val="CCCCCC"/>
-                <w:kern w:val="0"/>
-                <w14:ligatures w14:val="none"/>
-              </w:rPr>
-              <w:t xml:space="preserve">; </w:t>
-            </w:r>
-            <w:r>
-              <w:rPr>
-                <w:rFonts w:ascii="Consolas" w:eastAsia="Times New Roman" w:hAnsi="Consolas" w:cs="Times New Roman"/>
-                <w:color w:val="9CDCFE"/>
-                <w:kern w:val="0"/>
-                <w14:ligatures w14:val="none"/>
-              </w:rPr>
-              <w:t>"Nepali Fiscal Year"</w:t>
-            </w:r>
-            <w:r>
-              <w:rPr>
-                <w:rFonts w:ascii="Consolas" w:eastAsia="Times New Roman" w:hAnsi="Consolas" w:cs="Times New Roman"/>
-                <w:color w:val="CCCCCC"/>
-                <w:kern w:val="0"/>
-                <w14:ligatures w14:val="none"/>
-              </w:rPr>
-              <w:t xml:space="preserve">; </w:t>
-            </w:r>
-            <w:r>
-              <w:rPr>
-                <w:rFonts w:ascii="Consolas" w:eastAsia="Times New Roman" w:hAnsi="Consolas" w:cs="Times New Roman"/>
-                <w:color w:val="569CD6"/>
-                <w:kern w:val="0"/>
-                <w14:ligatures w14:val="none"/>
-              </w:rPr>
-              <w:t>Text</w:t>
-            </w:r>
-            <w:r>
-              <w:rPr>
-                <w:rFonts w:ascii="Consolas" w:eastAsia="Times New Roman" w:hAnsi="Consolas" w:cs="Times New Roman"/>
-                <w:color w:val="CCCCCC"/>
-                <w:kern w:val="0"/>
-                <w14:ligatures w14:val="none"/>
-              </w:rPr>
-              <w:t>[</w:t>
-            </w:r>
-            <w:r>
-              <w:rPr>
-                <w:rFonts w:ascii="Consolas" w:eastAsia="Times New Roman" w:hAnsi="Consolas" w:cs="Times New Roman"/>
-                <w:color w:val="B5CEA8"/>
-                <w:kern w:val="0"/>
-                <w14:ligatures w14:val="none"/>
-              </w:rPr>
-              <w:t>30</w:t>
-            </w:r>
-            <w:r>
-              <w:rPr>
-                <w:rFonts w:ascii="Consolas" w:eastAsia="Times New Roman" w:hAnsi="Consolas" w:cs="Times New Roman"/>
-                <w:color w:val="CCCCCC"/>
-                <w:kern w:val="0"/>
-                <w14:ligatures w14:val="none"/>
-              </w:rPr>
-              <w:t>]</w:t>
-            </w:r>
-            <w:r>
-              <w:rPr>
-                <w:rFonts w:ascii="Consolas" w:eastAsia="Times New Roman" w:hAnsi="Consolas" w:cs="Times New Roman"/>
-                <w:color w:val="569CD6"/>
-                <w:kern w:val="0"/>
-                <w14:ligatures w14:val="none"/>
-              </w:rPr>
-              <w:t>)</w:t>
-            </w:r>
-          </w:p>
-          <w:p>
-            <w:pPr>
-              <w:shd w:val="clear" w:color="auto" w:fill="1F1F1F"/>
-              <w:spacing w:line="285" w:lineRule="atLeast"/>
-              <w:rPr>
-                <w:rFonts w:ascii="Consolas" w:eastAsia="Times New Roman" w:hAnsi="Consolas" w:cs="Times New Roman"/>
-                <w:color w:val="CCCCCC"/>
-                <w:kern w:val="0"/>
-                <w14:ligatures w14:val="none"/>
-              </w:rPr>
-            </w:pPr>
-            <w:r>
-              <w:rPr>
-                <w:rFonts w:ascii="Consolas" w:eastAsia="Times New Roman" w:hAnsi="Consolas" w:cs="Times New Roman"/>
-                <w:color w:val="CCCCCC"/>
-                <w:kern w:val="0"/>
-                <w14:ligatures w14:val="none"/>
-              </w:rPr>
-              <w:t>        {</w:t>
-            </w:r>
-          </w:p>
-          <w:p>
-            <w:pPr>
-              <w:shd w:val="clear" w:color="auto" w:fill="1F1F1F"/>
-              <w:spacing w:line="285" w:lineRule="atLeast"/>
-              <w:rPr>
-                <w:rFonts w:ascii="Consolas" w:eastAsia="Times New Roman" w:hAnsi="Consolas" w:cs="Times New Roman"/>
-                <w:color w:val="CCCCCC"/>
-                <w:kern w:val="0"/>
-                <w14:ligatures w14:val="none"/>
-              </w:rPr>
-            </w:pPr>
-            <w:r>
-              <w:rPr>
-                <w:rFonts w:ascii="Consolas" w:eastAsia="Times New Roman" w:hAnsi="Consolas" w:cs="Times New Roman"/>
-                <w:color w:val="CCCCCC"/>
-                <w:kern w:val="0"/>
-                <w14:ligatures w14:val="none"/>
-              </w:rPr>
-              <w:t xml:space="preserve">            </w:t>
-            </w:r>
-            <w:r>
-              <w:rPr>
-                <w:rFonts w:ascii="Consolas" w:eastAsia="Times New Roman" w:hAnsi="Consolas" w:cs="Times New Roman"/>
-                <w:color w:val="9CDCFE"/>
-                <w:kern w:val="0"/>
-                <w14:ligatures w14:val="none"/>
-              </w:rPr>
-              <w:t>Description</w:t>
-            </w:r>
-            <w:r>
-              <w:rPr>
-                <w:rFonts w:ascii="Consolas" w:eastAsia="Times New Roman" w:hAnsi="Consolas" w:cs="Times New Roman"/>
-                <w:color w:val="CCCCCC"/>
-                <w:kern w:val="0"/>
-                <w14:ligatures w14:val="none"/>
-              </w:rPr>
-              <w:t xml:space="preserve"> </w:t>
-            </w:r>
-            <w:r>
-              <w:rPr>
-                <w:rFonts w:ascii="Consolas" w:eastAsia="Times New Roman" w:hAnsi="Consolas" w:cs="Times New Roman"/>
-                <w:color w:val="D4D4D4"/>
-                <w:kern w:val="0"/>
-                <w14:ligatures w14:val="none"/>
-              </w:rPr>
-              <w:t>=</w:t>
-            </w:r>
-            <w:r>
-              <w:rPr>
-                <w:rFonts w:ascii="Consolas" w:eastAsia="Times New Roman" w:hAnsi="Consolas" w:cs="Times New Roman"/>
-                <w:color w:val="CCCCCC"/>
-                <w:kern w:val="0"/>
-                <w14:ligatures w14:val="none"/>
-              </w:rPr>
-              <w:t xml:space="preserve"> </w:t>
-            </w:r>
-            <w:r>
-              <w:rPr>
-                <w:rFonts w:ascii="Consolas" w:eastAsia="Times New Roman" w:hAnsi="Consolas" w:cs="Times New Roman"/>
-                <w:color w:val="CE9178"/>
-                <w:kern w:val="0"/>
-                <w14:ligatures w14:val="none"/>
-              </w:rPr>
-              <w:t>'NP15.1001</w:t>
-            </w:r>
-            <w:proofErr w:type="gramStart"/>
-            <w:r>
-              <w:rPr>
-                <w:rFonts w:ascii="Consolas" w:eastAsia="Times New Roman" w:hAnsi="Consolas" w:cs="Times New Roman"/>
-                <w:color w:val="CE9178"/>
-                <w:kern w:val="0"/>
-                <w14:ligatures w14:val="none"/>
-              </w:rPr>
-              <w:t>'</w:t>
-            </w:r>
-            <w:r>
-              <w:rPr>
-                <w:rFonts w:ascii="Consolas" w:eastAsia="Times New Roman" w:hAnsi="Consolas" w:cs="Times New Roman"/>
-                <w:color w:val="CCCCCC"/>
-                <w:kern w:val="0"/>
-                <w14:ligatures w14:val="none"/>
-              </w:rPr>
-              <w:t>;</w:t>
-            </w:r>
-            <w:proofErr w:type="gramEnd"/>
-          </w:p>
-          <w:p>
-            <w:pPr>
-              <w:shd w:val="clear" w:color="auto" w:fill="1F1F1F"/>
-              <w:spacing w:line="285" w:lineRule="atLeast"/>
-              <w:rPr>
-                <w:rFonts w:ascii="Consolas" w:eastAsia="Times New Roman" w:hAnsi="Consolas" w:cs="Times New Roman"/>
-                <w:color w:val="CCCCCC"/>
-                <w:kern w:val="0"/>
-                <w14:ligatures w14:val="none"/>
-              </w:rPr>
-            </w:pPr>
-            <w:r>
-              <w:rPr>
-                <w:rFonts w:ascii="Consolas" w:eastAsia="Times New Roman" w:hAnsi="Consolas" w:cs="Times New Roman"/>
-                <w:color w:val="CCCCCC"/>
-                <w:kern w:val="0"/>
-                <w14:ligatures w14:val="none"/>
-              </w:rPr>
-              <w:t>        }</w:t>
-            </w:r>
-          </w:p>
-          <w:p>
-            <w:pPr>
-              <w:shd w:val="clear" w:color="auto" w:fill="1F1F1F"/>
-              <w:spacing w:line="285" w:lineRule="atLeast"/>
-              <w:rPr>
-                <w:rFonts w:ascii="Consolas" w:eastAsia="Times New Roman" w:hAnsi="Consolas" w:cs="Times New Roman"/>
-                <w:color w:val="CCCCCC"/>
-                <w:kern w:val="0"/>
-                <w14:ligatures w14:val="none"/>
-              </w:rPr>
-            </w:pPr>
-          </w:p>
-          <w:p>
-            <w:pPr>
-              <w:shd w:val="clear" w:color="auto" w:fill="1F1F1F"/>
-              <w:spacing w:line="285" w:lineRule="atLeast"/>
-              <w:rPr>
-                <w:rFonts w:ascii="Consolas" w:eastAsia="Times New Roman" w:hAnsi="Consolas" w:cs="Times New Roman"/>
-                <w:color w:val="CCCCCC"/>
-                <w:kern w:val="0"/>
-                <w14:ligatures w14:val="none"/>
-              </w:rPr>
-            </w:pPr>
-            <w:r>
-              <w:rPr>
-                <w:rFonts w:ascii="Consolas" w:eastAsia="Times New Roman" w:hAnsi="Consolas" w:cs="Times New Roman"/>
-                <w:color w:val="CCCCCC"/>
-                <w:kern w:val="0"/>
-                <w14:ligatures w14:val="none"/>
-              </w:rPr>
-              <w:t xml:space="preserve">        </w:t>
-            </w:r>
-            <w:proofErr w:type="gramStart"/>
-            <w:r>
-              <w:rPr>
-                <w:rFonts w:ascii="Consolas" w:eastAsia="Times New Roman" w:hAnsi="Consolas" w:cs="Times New Roman"/>
-                <w:color w:val="569CD6"/>
-                <w:kern w:val="0"/>
-                <w14:ligatures w14:val="none"/>
-              </w:rPr>
-              <w:t>field(</w:t>
-            </w:r>
-            <w:proofErr w:type="gramEnd"/>
-            <w:r>
-              <w:rPr>
-                <w:rFonts w:ascii="Consolas" w:eastAsia="Times New Roman" w:hAnsi="Consolas" w:cs="Times New Roman"/>
-                <w:color w:val="B5CEA8"/>
-                <w:kern w:val="0"/>
-                <w14:ligatures w14:val="none"/>
-              </w:rPr>
-              <w:t>50001</w:t>
-            </w:r>
-            <w:r>
-              <w:rPr>
-                <w:rFonts w:ascii="Consolas" w:eastAsia="Times New Roman" w:hAnsi="Consolas" w:cs="Times New Roman"/>
-                <w:color w:val="CCCCCC"/>
-                <w:kern w:val="0"/>
-                <w14:ligatures w14:val="none"/>
-              </w:rPr>
-              <w:t xml:space="preserve">; </w:t>
-            </w:r>
-            <w:r>
-              <w:rPr>
-                <w:rFonts w:ascii="Consolas" w:eastAsia="Times New Roman" w:hAnsi="Consolas" w:cs="Times New Roman"/>
-                <w:color w:val="9CDCFE"/>
-                <w:kern w:val="0"/>
-                <w14:ligatures w14:val="none"/>
-              </w:rPr>
-              <w:t>"Nepali Month"</w:t>
-            </w:r>
-            <w:r>
-              <w:rPr>
-                <w:rFonts w:ascii="Consolas" w:eastAsia="Times New Roman" w:hAnsi="Consolas" w:cs="Times New Roman"/>
-                <w:color w:val="CCCCCC"/>
-                <w:kern w:val="0"/>
-                <w14:ligatures w14:val="none"/>
-              </w:rPr>
-              <w:t xml:space="preserve">; </w:t>
-            </w:r>
-            <w:r>
-              <w:rPr>
-                <w:rFonts w:ascii="Consolas" w:eastAsia="Times New Roman" w:hAnsi="Consolas" w:cs="Times New Roman"/>
-                <w:color w:val="569CD6"/>
-                <w:kern w:val="0"/>
-                <w14:ligatures w14:val="none"/>
-              </w:rPr>
-              <w:t>Enum</w:t>
-            </w:r>
-            <w:r>
-              <w:rPr>
-                <w:rFonts w:ascii="Consolas" w:eastAsia="Times New Roman" w:hAnsi="Consolas" w:cs="Times New Roman"/>
-                <w:color w:val="CCCCCC"/>
-                <w:kern w:val="0"/>
-                <w14:ligatures w14:val="none"/>
-              </w:rPr>
-              <w:t xml:space="preserve"> </w:t>
-            </w:r>
-            <w:r>
-              <w:rPr>
-                <w:rFonts w:ascii="Consolas" w:eastAsia="Times New Roman" w:hAnsi="Consolas" w:cs="Times New Roman"/>
-                <w:color w:val="4EC9B0"/>
-                <w:kern w:val="0"/>
-                <w14:ligatures w14:val="none"/>
-              </w:rPr>
-              <w:t>"Nepali Month"</w:t>
-            </w:r>
-            <w:r>
-              <w:rPr>
-                <w:rFonts w:ascii="Consolas" w:eastAsia="Times New Roman" w:hAnsi="Consolas" w:cs="Times New Roman"/>
-                <w:color w:val="569CD6"/>
-                <w:kern w:val="0"/>
-                <w14:ligatures w14:val="none"/>
-              </w:rPr>
-              <w:t>)</w:t>
-            </w:r>
-          </w:p>
-          <w:p>
-            <w:pPr>
-              <w:shd w:val="clear" w:color="auto" w:fill="1F1F1F"/>
-              <w:spacing w:line="285" w:lineRule="atLeast"/>
-              <w:rPr>
-                <w:rFonts w:ascii="Consolas" w:eastAsia="Times New Roman" w:hAnsi="Consolas" w:cs="Times New Roman"/>
-                <w:color w:val="CCCCCC"/>
-                <w:kern w:val="0"/>
-                <w14:ligatures w14:val="none"/>
-              </w:rPr>
-            </w:pPr>
-            <w:r>
-              <w:rPr>
-                <w:rFonts w:ascii="Consolas" w:eastAsia="Times New Roman" w:hAnsi="Consolas" w:cs="Times New Roman"/>
-                <w:color w:val="CCCCCC"/>
-                <w:kern w:val="0"/>
-                <w14:ligatures w14:val="none"/>
-              </w:rPr>
-              <w:t>        {</w:t>
-            </w:r>
-          </w:p>
-          <w:p>
-            <w:pPr>
-              <w:shd w:val="clear" w:color="auto" w:fill="1F1F1F"/>
-              <w:spacing w:line="285" w:lineRule="atLeast"/>
-              <w:rPr>
-                <w:rFonts w:ascii="Consolas" w:eastAsia="Times New Roman" w:hAnsi="Consolas" w:cs="Times New Roman"/>
-                <w:color w:val="CCCCCC"/>
-                <w:kern w:val="0"/>
-                <w14:ligatures w14:val="none"/>
-              </w:rPr>
-            </w:pPr>
-            <w:r>
-              <w:rPr>
-                <w:rFonts w:ascii="Consolas" w:eastAsia="Times New Roman" w:hAnsi="Consolas" w:cs="Times New Roman"/>
-                <w:color w:val="CCCCCC"/>
-                <w:kern w:val="0"/>
-                <w14:ligatures w14:val="none"/>
-              </w:rPr>
-              <w:t xml:space="preserve">            </w:t>
-            </w:r>
-            <w:r>
-              <w:rPr>
-                <w:rFonts w:ascii="Consolas" w:eastAsia="Times New Roman" w:hAnsi="Consolas" w:cs="Times New Roman"/>
-                <w:color w:val="9CDCFE"/>
-                <w:kern w:val="0"/>
-                <w14:ligatures w14:val="none"/>
-              </w:rPr>
-              <w:t>Caption</w:t>
-            </w:r>
-            <w:r>
-              <w:rPr>
-                <w:rFonts w:ascii="Consolas" w:eastAsia="Times New Roman" w:hAnsi="Consolas" w:cs="Times New Roman"/>
-                <w:color w:val="CCCCCC"/>
-                <w:kern w:val="0"/>
-                <w14:ligatures w14:val="none"/>
-              </w:rPr>
-              <w:t xml:space="preserve"> </w:t>
-            </w:r>
-            <w:r>
-              <w:rPr>
-                <w:rFonts w:ascii="Consolas" w:eastAsia="Times New Roman" w:hAnsi="Consolas" w:cs="Times New Roman"/>
-                <w:color w:val="D4D4D4"/>
-                <w:kern w:val="0"/>
-                <w14:ligatures w14:val="none"/>
-              </w:rPr>
-              <w:t>=</w:t>
-            </w:r>
-            <w:r>
-              <w:rPr>
-                <w:rFonts w:ascii="Consolas" w:eastAsia="Times New Roman" w:hAnsi="Consolas" w:cs="Times New Roman"/>
-                <w:color w:val="CCCCCC"/>
-                <w:kern w:val="0"/>
-                <w14:ligatures w14:val="none"/>
-              </w:rPr>
-              <w:t xml:space="preserve"> </w:t>
-            </w:r>
-            <w:r>
-              <w:rPr>
-                <w:rFonts w:ascii="Consolas" w:eastAsia="Times New Roman" w:hAnsi="Consolas" w:cs="Times New Roman"/>
-                <w:color w:val="CE9178"/>
-                <w:kern w:val="0"/>
-                <w14:ligatures w14:val="none"/>
-              </w:rPr>
-              <w:t>'Nepali Month</w:t>
-            </w:r>
-            <w:proofErr w:type="gramStart"/>
-            <w:r>
-              <w:rPr>
-                <w:rFonts w:ascii="Consolas" w:eastAsia="Times New Roman" w:hAnsi="Consolas" w:cs="Times New Roman"/>
-                <w:color w:val="CE9178"/>
-                <w:kern w:val="0"/>
-                <w14:ligatures w14:val="none"/>
-              </w:rPr>
-              <w:t>'</w:t>
-            </w:r>
-            <w:r>
-              <w:rPr>
-                <w:rFonts w:ascii="Consolas" w:eastAsia="Times New Roman" w:hAnsi="Consolas" w:cs="Times New Roman"/>
-                <w:color w:val="CCCCCC"/>
-                <w:kern w:val="0"/>
-                <w14:ligatures w14:val="none"/>
-              </w:rPr>
-              <w:t>;</w:t>
-            </w:r>
-            <w:proofErr w:type="gramEnd"/>
-          </w:p>
-          <w:p>
-            <w:pPr>
-              <w:shd w:val="clear" w:color="auto" w:fill="1F1F1F"/>
-              <w:spacing w:line="285" w:lineRule="atLeast"/>
-              <w:rPr>
-                <w:rFonts w:ascii="Consolas" w:eastAsia="Times New Roman" w:hAnsi="Consolas" w:cs="Times New Roman"/>
-                <w:color w:val="CCCCCC"/>
-                <w:kern w:val="0"/>
-                <w14:ligatures w14:val="none"/>
-              </w:rPr>
-            </w:pPr>
-            <w:r>
-              <w:rPr>
-                <w:rFonts w:ascii="Consolas" w:eastAsia="Times New Roman" w:hAnsi="Consolas" w:cs="Times New Roman"/>
-                <w:color w:val="CCCCCC"/>
-                <w:kern w:val="0"/>
-                <w14:ligatures w14:val="none"/>
-              </w:rPr>
-              <w:t xml:space="preserve">            </w:t>
-            </w:r>
-            <w:proofErr w:type="spellStart"/>
-            <w:r>
-              <w:rPr>
-                <w:rFonts w:ascii="Consolas" w:eastAsia="Times New Roman" w:hAnsi="Consolas" w:cs="Times New Roman"/>
-                <w:color w:val="9CDCFE"/>
-                <w:kern w:val="0"/>
-                <w14:ligatures w14:val="none"/>
-              </w:rPr>
-              <w:t>DataClassification</w:t>
-            </w:r>
-            <w:proofErr w:type="spellEnd"/>
-            <w:r>
-              <w:rPr>
-                <w:rFonts w:ascii="Consolas" w:eastAsia="Times New Roman" w:hAnsi="Consolas" w:cs="Times New Roman"/>
-                <w:color w:val="CCCCCC"/>
-                <w:kern w:val="0"/>
-                <w14:ligatures w14:val="none"/>
-              </w:rPr>
-              <w:t xml:space="preserve"> </w:t>
-            </w:r>
-            <w:r>
-              <w:rPr>
-                <w:rFonts w:ascii="Consolas" w:eastAsia="Times New Roman" w:hAnsi="Consolas" w:cs="Times New Roman"/>
-                <w:color w:val="D4D4D4"/>
-                <w:kern w:val="0"/>
-                <w14:ligatures w14:val="none"/>
-              </w:rPr>
-              <w:t>=</w:t>
-            </w:r>
-            <w:r>
-              <w:rPr>
-                <w:rFonts w:ascii="Consolas" w:eastAsia="Times New Roman" w:hAnsi="Consolas" w:cs="Times New Roman"/>
-                <w:color w:val="CCCCCC"/>
-                <w:kern w:val="0"/>
-                <w14:ligatures w14:val="none"/>
-              </w:rPr>
-              <w:t xml:space="preserve"> </w:t>
             </w:r>
             <w:proofErr w:type="spellStart"/>
             <w:proofErr w:type="gramStart"/>
             <w:r>
               <w:rPr>
                 <w:rFonts w:ascii="Consolas" w:eastAsia="Times New Roman" w:hAnsi="Consolas" w:cs="Times New Roman"/>
-                <w:color w:val="CCCCCC"/>
-                <w:kern w:val="0"/>
-                <w14:ligatures w14:val="none"/>
-              </w:rPr>
-              <w:t>ToBeClassified</w:t>
+                <w:color w:val="569CD6"/>
+                <w:kern w:val="0"/>
+                <w14:ligatures w14:val="none"/>
+              </w:rPr>
+              <w:t>addafter</w:t>
             </w:r>
             <w:proofErr w:type="spellEnd"/>
             <w:r>
               <w:rPr>
                 <w:rFonts w:ascii="Consolas" w:eastAsia="Times New Roman" w:hAnsi="Consolas" w:cs="Times New Roman"/>
-                <w:color w:val="CCCCCC"/>
+                <w:color w:val="569CD6"/>
+                <w:kern w:val="0"/>
+                <w14:ligatures w14:val="none"/>
+              </w:rPr>
+              <w:t>(</w:t>
+            </w:r>
+            <w:proofErr w:type="gramEnd"/>
+            <w:r>
+              <w:rPr>
+                <w:rFonts w:ascii="Consolas" w:eastAsia="Times New Roman" w:hAnsi="Consolas" w:cs="Times New Roman"/>
+                <w:color w:val="569CD6"/>
+                <w:kern w:val="0"/>
+                <w14:ligatures w14:val="none"/>
+              </w:rPr>
+              <w:t>"Average Cost Period")</w:t>
+            </w:r>
+          </w:p>
+          <w:p>
+            <w:pPr>
+              <w:shd w:val="clear" w:color="auto" w:fill="1F1F1F"/>
+              <w:spacing w:line="285" w:lineRule="atLeast"/>
+              <w:rPr>
+                <w:rFonts w:ascii="Consolas" w:eastAsia="Times New Roman" w:hAnsi="Consolas" w:cs="Times New Roman"/>
+                <w:color w:val="569CD6"/>
+                <w:kern w:val="0"/>
+                <w14:ligatures w14:val="none"/>
+              </w:rPr>
+            </w:pPr>
+            <w:r>
+              <w:rPr>
+                <w:rFonts w:ascii="Consolas" w:eastAsia="Times New Roman" w:hAnsi="Consolas" w:cs="Times New Roman"/>
+                <w:color w:val="569CD6"/>
+                <w:kern w:val="0"/>
+                <w14:ligatures w14:val="none"/>
+              </w:rPr>
+              <w:t>        {</w:t>
+            </w:r>
+          </w:p>
+          <w:p>
+            <w:pPr>
+              <w:shd w:val="clear" w:color="auto" w:fill="1F1F1F"/>
+              <w:spacing w:line="285" w:lineRule="atLeast"/>
+              <w:rPr>
+                <w:rFonts w:ascii="Consolas" w:eastAsia="Times New Roman" w:hAnsi="Consolas" w:cs="Times New Roman"/>
+                <w:color w:val="569CD6"/>
+                <w:kern w:val="0"/>
+                <w14:ligatures w14:val="none"/>
+              </w:rPr>
+            </w:pPr>
+            <w:r>
+              <w:rPr>
+                <w:rFonts w:ascii="Consolas" w:eastAsia="Times New Roman" w:hAnsi="Consolas" w:cs="Times New Roman"/>
+                <w:color w:val="569CD6"/>
+                <w:kern w:val="0"/>
+                <w14:ligatures w14:val="none"/>
+              </w:rPr>
+              <w:t xml:space="preserve">            </w:t>
+            </w:r>
+            <w:proofErr w:type="gramStart"/>
+            <w:r>
+              <w:rPr>
+                <w:rFonts w:ascii="Consolas" w:eastAsia="Times New Roman" w:hAnsi="Consolas" w:cs="Times New Roman"/>
+                <w:color w:val="569CD6"/>
+                <w:kern w:val="0"/>
+                <w14:ligatures w14:val="none"/>
+              </w:rPr>
+              <w:t>field(</w:t>
+            </w:r>
+            <w:proofErr w:type="gramEnd"/>
+            <w:r>
+              <w:rPr>
+                <w:rFonts w:ascii="Consolas" w:eastAsia="Times New Roman" w:hAnsi="Consolas" w:cs="Times New Roman"/>
+                <w:color w:val="569CD6"/>
+                <w:kern w:val="0"/>
+                <w14:ligatures w14:val="none"/>
+              </w:rPr>
+              <w:t xml:space="preserve">"Nepali Fiscal Year"; </w:t>
+            </w:r>
+            <w:proofErr w:type="spellStart"/>
+            <w:r>
+              <w:rPr>
+                <w:rFonts w:ascii="Consolas" w:eastAsia="Times New Roman" w:hAnsi="Consolas" w:cs="Times New Roman"/>
+                <w:color w:val="569CD6"/>
+                <w:kern w:val="0"/>
+                <w14:ligatures w14:val="none"/>
+              </w:rPr>
+              <w:t>Rec."Nepali</w:t>
+            </w:r>
+            <w:proofErr w:type="spellEnd"/>
+            <w:r>
+              <w:rPr>
+                <w:rFonts w:ascii="Consolas" w:eastAsia="Times New Roman" w:hAnsi="Consolas" w:cs="Times New Roman"/>
+                <w:color w:val="569CD6"/>
+                <w:kern w:val="0"/>
+                <w14:ligatures w14:val="none"/>
+              </w:rPr>
+              <w:t xml:space="preserve"> Fiscal Year")</w:t>
+            </w:r>
+          </w:p>
+          <w:p>
+            <w:pPr>
+              <w:shd w:val="clear" w:color="auto" w:fill="1F1F1F"/>
+              <w:spacing w:line="285" w:lineRule="atLeast"/>
+              <w:rPr>
+                <w:rFonts w:ascii="Consolas" w:eastAsia="Times New Roman" w:hAnsi="Consolas" w:cs="Times New Roman"/>
+                <w:color w:val="569CD6"/>
+                <w:kern w:val="0"/>
+                <w14:ligatures w14:val="none"/>
+              </w:rPr>
+            </w:pPr>
+            <w:r>
+              <w:rPr>
+                <w:rFonts w:ascii="Consolas" w:eastAsia="Times New Roman" w:hAnsi="Consolas" w:cs="Times New Roman"/>
+                <w:color w:val="569CD6"/>
+                <w:kern w:val="0"/>
+                <w14:ligatures w14:val="none"/>
+              </w:rPr>
+              <w:t>            {</w:t>
+            </w:r>
+          </w:p>
+          <w:p>
+            <w:pPr>
+              <w:shd w:val="clear" w:color="auto" w:fill="1F1F1F"/>
+              <w:spacing w:line="285" w:lineRule="atLeast"/>
+              <w:rPr>
+                <w:rFonts w:ascii="Consolas" w:eastAsia="Times New Roman" w:hAnsi="Consolas" w:cs="Times New Roman"/>
+                <w:color w:val="569CD6"/>
+                <w:kern w:val="0"/>
+                <w14:ligatures w14:val="none"/>
+              </w:rPr>
+            </w:pPr>
+            <w:r>
+              <w:rPr>
+                <w:rFonts w:ascii="Consolas" w:eastAsia="Times New Roman" w:hAnsi="Consolas" w:cs="Times New Roman"/>
+                <w:color w:val="569CD6"/>
+                <w:kern w:val="0"/>
+                <w14:ligatures w14:val="none"/>
+              </w:rPr>
+              <w:t xml:space="preserve">                </w:t>
+            </w:r>
+            <w:proofErr w:type="spellStart"/>
+            <w:r>
+              <w:rPr>
+                <w:rFonts w:ascii="Consolas" w:eastAsia="Times New Roman" w:hAnsi="Consolas" w:cs="Times New Roman"/>
+                <w:color w:val="569CD6"/>
+                <w:kern w:val="0"/>
+                <w14:ligatures w14:val="none"/>
+              </w:rPr>
+              <w:t>ApplicationArea</w:t>
+            </w:r>
+            <w:proofErr w:type="spellEnd"/>
+            <w:r>
+              <w:rPr>
+                <w:rFonts w:ascii="Consolas" w:eastAsia="Times New Roman" w:hAnsi="Consolas" w:cs="Times New Roman"/>
+                <w:color w:val="569CD6"/>
+                <w:kern w:val="0"/>
+                <w14:ligatures w14:val="none"/>
+              </w:rPr>
+              <w:t xml:space="preserve"> = </w:t>
+            </w:r>
+            <w:proofErr w:type="gramStart"/>
+            <w:r>
+              <w:rPr>
+                <w:rFonts w:ascii="Consolas" w:eastAsia="Times New Roman" w:hAnsi="Consolas" w:cs="Times New Roman"/>
+                <w:color w:val="569CD6"/>
+                <w:kern w:val="0"/>
+                <w14:ligatures w14:val="none"/>
+              </w:rPr>
+              <w:t>all;</w:t>
+            </w:r>
+            <w:proofErr w:type="gramEnd"/>
+          </w:p>
+          <w:p>
+            <w:pPr>
+              <w:shd w:val="clear" w:color="auto" w:fill="1F1F1F"/>
+              <w:spacing w:line="285" w:lineRule="atLeast"/>
+              <w:rPr>
+                <w:rFonts w:ascii="Consolas" w:eastAsia="Times New Roman" w:hAnsi="Consolas" w:cs="Times New Roman"/>
+                <w:color w:val="569CD6"/>
+                <w:kern w:val="0"/>
+                <w14:ligatures w14:val="none"/>
+              </w:rPr>
+            </w:pPr>
+            <w:r>
+              <w:rPr>
+                <w:rFonts w:ascii="Consolas" w:eastAsia="Times New Roman" w:hAnsi="Consolas" w:cs="Times New Roman"/>
+                <w:color w:val="569CD6"/>
+                <w:kern w:val="0"/>
+                <w14:ligatures w14:val="none"/>
+              </w:rPr>
+              <w:t>            }</w:t>
+            </w:r>
+          </w:p>
+          <w:p>
+            <w:pPr>
+              <w:shd w:val="clear" w:color="auto" w:fill="1F1F1F"/>
+              <w:spacing w:line="285" w:lineRule="atLeast"/>
+              <w:rPr>
+                <w:rFonts w:ascii="Consolas" w:eastAsia="Times New Roman" w:hAnsi="Consolas" w:cs="Times New Roman"/>
+                <w:color w:val="569CD6"/>
+                <w:kern w:val="0"/>
+                <w14:ligatures w14:val="none"/>
+              </w:rPr>
+            </w:pPr>
+            <w:r>
+              <w:rPr>
+                <w:rFonts w:ascii="Consolas" w:eastAsia="Times New Roman" w:hAnsi="Consolas" w:cs="Times New Roman"/>
+                <w:color w:val="569CD6"/>
+                <w:kern w:val="0"/>
+                <w14:ligatures w14:val="none"/>
+              </w:rPr>
+              <w:t>        }</w:t>
+            </w:r>
+          </w:p>
+          <w:p>
+            <w:pPr>
+              <w:shd w:val="clear" w:color="auto" w:fill="1F1F1F"/>
+              <w:spacing w:line="285" w:lineRule="atLeast"/>
+              <w:rPr>
+                <w:rFonts w:ascii="Consolas" w:eastAsia="Times New Roman" w:hAnsi="Consolas" w:cs="Times New Roman"/>
+                <w:color w:val="569CD6"/>
+                <w:kern w:val="0"/>
+                <w14:ligatures w14:val="none"/>
+              </w:rPr>
+            </w:pPr>
+            <w:r>
+              <w:rPr>
+                <w:rFonts w:ascii="Consolas" w:eastAsia="Times New Roman" w:hAnsi="Consolas" w:cs="Times New Roman"/>
+                <w:color w:val="569CD6"/>
+                <w:kern w:val="0"/>
+                <w14:ligatures w14:val="none"/>
+              </w:rPr>
+              <w:t>    }</w:t>
+            </w:r>
+          </w:p>
+          <w:p>
+            <w:pPr>
+              <w:shd w:val="clear" w:color="auto" w:fill="1F1F1F"/>
+              <w:spacing w:line="285" w:lineRule="atLeast"/>
+              <w:rPr>
+                <w:rFonts w:ascii="Consolas" w:eastAsia="Times New Roman" w:hAnsi="Consolas" w:cs="Times New Roman"/>
+                <w:color w:val="569CD6"/>
+                <w:kern w:val="0"/>
+                <w14:ligatures w14:val="none"/>
+              </w:rPr>
+            </w:pPr>
+          </w:p>
+          <w:p>
+            <w:pPr>
+              <w:shd w:val="clear" w:color="auto" w:fill="1F1F1F"/>
+              <w:spacing w:line="285" w:lineRule="atLeast"/>
+              <w:rPr>
+                <w:rFonts w:ascii="Consolas" w:eastAsia="Times New Roman" w:hAnsi="Consolas" w:cs="Times New Roman"/>
+                <w:color w:val="569CD6"/>
+                <w:kern w:val="0"/>
+                <w14:ligatures w14:val="none"/>
+              </w:rPr>
+            </w:pPr>
+            <w:r>
+              <w:rPr>
+                <w:rFonts w:ascii="Consolas" w:eastAsia="Times New Roman" w:hAnsi="Consolas" w:cs="Times New Roman"/>
+                <w:color w:val="569CD6"/>
+                <w:kern w:val="0"/>
+                <w14:ligatures w14:val="none"/>
+              </w:rPr>
+              <w:t>    actions</w:t>
+            </w:r>
+          </w:p>
+          <w:p>
+            <w:pPr>
+              <w:shd w:val="clear" w:color="auto" w:fill="1F1F1F"/>
+              <w:spacing w:line="285" w:lineRule="atLeast"/>
+              <w:rPr>
+                <w:rFonts w:ascii="Consolas" w:eastAsia="Times New Roman" w:hAnsi="Consolas" w:cs="Times New Roman"/>
+                <w:color w:val="569CD6"/>
+                <w:kern w:val="0"/>
+                <w14:ligatures w14:val="none"/>
+              </w:rPr>
+            </w:pPr>
+            <w:r>
+              <w:rPr>
+                <w:rFonts w:ascii="Consolas" w:eastAsia="Times New Roman" w:hAnsi="Consolas" w:cs="Times New Roman"/>
+                <w:color w:val="569CD6"/>
+                <w:kern w:val="0"/>
+                <w14:ligatures w14:val="none"/>
+              </w:rPr>
+              <w:t>    {</w:t>
+            </w:r>
+          </w:p>
+          <w:p>
+            <w:pPr>
+              <w:shd w:val="clear" w:color="auto" w:fill="1F1F1F"/>
+              <w:spacing w:line="285" w:lineRule="atLeast"/>
+              <w:rPr>
+                <w:rFonts w:ascii="Consolas" w:eastAsia="Times New Roman" w:hAnsi="Consolas" w:cs="Times New Roman"/>
+                <w:color w:val="569CD6"/>
+                <w:kern w:val="0"/>
+                <w14:ligatures w14:val="none"/>
+              </w:rPr>
+            </w:pPr>
+            <w:r>
+              <w:rPr>
+                <w:rFonts w:ascii="Consolas" w:eastAsia="Times New Roman" w:hAnsi="Consolas" w:cs="Times New Roman"/>
+                <w:color w:val="569CD6"/>
+                <w:kern w:val="0"/>
+                <w14:ligatures w14:val="none"/>
+              </w:rPr>
+              <w:t>        // Add changes to page actions here</w:t>
+            </w:r>
+          </w:p>
+          <w:p>
+            <w:pPr>
+              <w:shd w:val="clear" w:color="auto" w:fill="1F1F1F"/>
+              <w:spacing w:line="285" w:lineRule="atLeast"/>
+              <w:rPr>
+                <w:rFonts w:ascii="Consolas" w:eastAsia="Times New Roman" w:hAnsi="Consolas" w:cs="Times New Roman"/>
+                <w:color w:val="569CD6"/>
+                <w:kern w:val="0"/>
+                <w14:ligatures w14:val="none"/>
+              </w:rPr>
+            </w:pPr>
+            <w:r>
+              <w:rPr>
+                <w:rFonts w:ascii="Consolas" w:eastAsia="Times New Roman" w:hAnsi="Consolas" w:cs="Times New Roman"/>
+                <w:color w:val="569CD6"/>
+                <w:kern w:val="0"/>
+                <w14:ligatures w14:val="none"/>
+              </w:rPr>
+              <w:t xml:space="preserve">        </w:t>
+            </w:r>
+            <w:proofErr w:type="spellStart"/>
+            <w:proofErr w:type="gramStart"/>
+            <w:r>
+              <w:rPr>
+                <w:rFonts w:ascii="Consolas" w:eastAsia="Times New Roman" w:hAnsi="Consolas" w:cs="Times New Roman"/>
+                <w:color w:val="569CD6"/>
+                <w:kern w:val="0"/>
+                <w14:ligatures w14:val="none"/>
+              </w:rPr>
+              <w:t>addafter</w:t>
+            </w:r>
+            <w:proofErr w:type="spellEnd"/>
+            <w:r>
+              <w:rPr>
+                <w:rFonts w:ascii="Consolas" w:eastAsia="Times New Roman" w:hAnsi="Consolas" w:cs="Times New Roman"/>
+                <w:color w:val="569CD6"/>
+                <w:kern w:val="0"/>
+                <w14:ligatures w14:val="none"/>
+              </w:rPr>
+              <w:t>(</w:t>
+            </w:r>
+            <w:proofErr w:type="gramEnd"/>
+            <w:r>
+              <w:rPr>
+                <w:rFonts w:ascii="Consolas" w:eastAsia="Times New Roman" w:hAnsi="Consolas" w:cs="Times New Roman"/>
+                <w:color w:val="569CD6"/>
+                <w:kern w:val="0"/>
+                <w14:ligatures w14:val="none"/>
+              </w:rPr>
+              <w:t>"&amp;Create Year")</w:t>
+            </w:r>
+          </w:p>
+          <w:p>
+            <w:pPr>
+              <w:shd w:val="clear" w:color="auto" w:fill="1F1F1F"/>
+              <w:spacing w:line="285" w:lineRule="atLeast"/>
+              <w:rPr>
+                <w:rFonts w:ascii="Consolas" w:eastAsia="Times New Roman" w:hAnsi="Consolas" w:cs="Times New Roman"/>
+                <w:color w:val="569CD6"/>
+                <w:kern w:val="0"/>
+                <w14:ligatures w14:val="none"/>
+              </w:rPr>
+            </w:pPr>
+            <w:r>
+              <w:rPr>
+                <w:rFonts w:ascii="Consolas" w:eastAsia="Times New Roman" w:hAnsi="Consolas" w:cs="Times New Roman"/>
+                <w:color w:val="569CD6"/>
+                <w:kern w:val="0"/>
+                <w14:ligatures w14:val="none"/>
+              </w:rPr>
+              <w:t>        {</w:t>
+            </w:r>
+          </w:p>
+          <w:p>
+            <w:pPr>
+              <w:shd w:val="clear" w:color="auto" w:fill="1F1F1F"/>
+              <w:spacing w:line="285" w:lineRule="atLeast"/>
+              <w:rPr>
+                <w:rFonts w:ascii="Consolas" w:eastAsia="Times New Roman" w:hAnsi="Consolas" w:cs="Times New Roman"/>
+                <w:color w:val="569CD6"/>
+                <w:kern w:val="0"/>
+                <w14:ligatures w14:val="none"/>
+              </w:rPr>
+            </w:pPr>
+            <w:r>
+              <w:rPr>
+                <w:rFonts w:ascii="Consolas" w:eastAsia="Times New Roman" w:hAnsi="Consolas" w:cs="Times New Roman"/>
+                <w:color w:val="569CD6"/>
+                <w:kern w:val="0"/>
+                <w14:ligatures w14:val="none"/>
+              </w:rPr>
+              <w:t xml:space="preserve">            </w:t>
+            </w:r>
+            <w:proofErr w:type="gramStart"/>
+            <w:r>
+              <w:rPr>
+                <w:rFonts w:ascii="Consolas" w:eastAsia="Times New Roman" w:hAnsi="Consolas" w:cs="Times New Roman"/>
+                <w:color w:val="569CD6"/>
+                <w:kern w:val="0"/>
+                <w14:ligatures w14:val="none"/>
+              </w:rPr>
+              <w:t>action(</w:t>
+            </w:r>
+            <w:proofErr w:type="gramEnd"/>
+            <w:r>
+              <w:rPr>
+                <w:rFonts w:ascii="Consolas" w:eastAsia="Times New Roman" w:hAnsi="Consolas" w:cs="Times New Roman"/>
+                <w:color w:val="569CD6"/>
+                <w:kern w:val="0"/>
+                <w14:ligatures w14:val="none"/>
+              </w:rPr>
+              <w:t>"&amp;Create Nepali Year")</w:t>
+            </w:r>
+          </w:p>
+          <w:p>
+            <w:pPr>
+              <w:shd w:val="clear" w:color="auto" w:fill="1F1F1F"/>
+              <w:spacing w:line="285" w:lineRule="atLeast"/>
+              <w:rPr>
+                <w:rFonts w:ascii="Consolas" w:eastAsia="Times New Roman" w:hAnsi="Consolas" w:cs="Times New Roman"/>
+                <w:color w:val="569CD6"/>
+                <w:kern w:val="0"/>
+                <w14:ligatures w14:val="none"/>
+              </w:rPr>
+            </w:pPr>
+            <w:r>
+              <w:rPr>
+                <w:rFonts w:ascii="Consolas" w:eastAsia="Times New Roman" w:hAnsi="Consolas" w:cs="Times New Roman"/>
+                <w:color w:val="569CD6"/>
+                <w:kern w:val="0"/>
+                <w14:ligatures w14:val="none"/>
+              </w:rPr>
+              <w:t>            {</w:t>
+            </w:r>
+          </w:p>
+          <w:p>
+            <w:pPr>
+              <w:shd w:val="clear" w:color="auto" w:fill="1F1F1F"/>
+              <w:spacing w:line="285" w:lineRule="atLeast"/>
+              <w:rPr>
+                <w:rFonts w:ascii="Consolas" w:eastAsia="Times New Roman" w:hAnsi="Consolas" w:cs="Times New Roman"/>
+                <w:color w:val="569CD6"/>
+                <w:kern w:val="0"/>
+                <w14:ligatures w14:val="none"/>
+              </w:rPr>
+            </w:pPr>
+            <w:r>
+              <w:rPr>
+                <w:rFonts w:ascii="Consolas" w:eastAsia="Times New Roman" w:hAnsi="Consolas" w:cs="Times New Roman"/>
+                <w:color w:val="569CD6"/>
+                <w:kern w:val="0"/>
+                <w14:ligatures w14:val="none"/>
+              </w:rPr>
+              <w:t xml:space="preserve">                </w:t>
+            </w:r>
+            <w:proofErr w:type="spellStart"/>
+            <w:r>
+              <w:rPr>
+                <w:rFonts w:ascii="Consolas" w:eastAsia="Times New Roman" w:hAnsi="Consolas" w:cs="Times New Roman"/>
+                <w:color w:val="569CD6"/>
+                <w:kern w:val="0"/>
+                <w14:ligatures w14:val="none"/>
+              </w:rPr>
+              <w:t>ApplicationArea</w:t>
+            </w:r>
+            <w:proofErr w:type="spellEnd"/>
+            <w:r>
+              <w:rPr>
+                <w:rFonts w:ascii="Consolas" w:eastAsia="Times New Roman" w:hAnsi="Consolas" w:cs="Times New Roman"/>
+                <w:color w:val="569CD6"/>
+                <w:kern w:val="0"/>
+                <w14:ligatures w14:val="none"/>
+              </w:rPr>
+              <w:t xml:space="preserve"> = Basic, </w:t>
+            </w:r>
+            <w:proofErr w:type="gramStart"/>
+            <w:r>
+              <w:rPr>
+                <w:rFonts w:ascii="Consolas" w:eastAsia="Times New Roman" w:hAnsi="Consolas" w:cs="Times New Roman"/>
+                <w:color w:val="569CD6"/>
+                <w:kern w:val="0"/>
+                <w14:ligatures w14:val="none"/>
+              </w:rPr>
+              <w:t>Suite;</w:t>
+            </w:r>
+            <w:proofErr w:type="gramEnd"/>
+          </w:p>
+          <w:p>
+            <w:pPr>
+              <w:shd w:val="clear" w:color="auto" w:fill="1F1F1F"/>
+              <w:spacing w:line="285" w:lineRule="atLeast"/>
+              <w:rPr>
+                <w:rFonts w:ascii="Consolas" w:eastAsia="Times New Roman" w:hAnsi="Consolas" w:cs="Times New Roman"/>
+                <w:color w:val="569CD6"/>
+                <w:kern w:val="0"/>
+                <w14:ligatures w14:val="none"/>
+              </w:rPr>
+            </w:pPr>
+            <w:r>
+              <w:rPr>
+                <w:rFonts w:ascii="Consolas" w:eastAsia="Times New Roman" w:hAnsi="Consolas" w:cs="Times New Roman"/>
+                <w:color w:val="569CD6"/>
+                <w:kern w:val="0"/>
+                <w14:ligatures w14:val="none"/>
+              </w:rPr>
+              <w:t>                Caption = '&amp;Create Nepali Year</w:t>
+            </w:r>
+            <w:proofErr w:type="gramStart"/>
+            <w:r>
+              <w:rPr>
+                <w:rFonts w:ascii="Consolas" w:eastAsia="Times New Roman" w:hAnsi="Consolas" w:cs="Times New Roman"/>
+                <w:color w:val="569CD6"/>
+                <w:kern w:val="0"/>
+                <w14:ligatures w14:val="none"/>
+              </w:rPr>
+              <w:t>';</w:t>
+            </w:r>
+            <w:proofErr w:type="gramEnd"/>
+          </w:p>
+          <w:p>
+            <w:pPr>
+              <w:shd w:val="clear" w:color="auto" w:fill="1F1F1F"/>
+              <w:spacing w:line="285" w:lineRule="atLeast"/>
+              <w:rPr>
+                <w:rFonts w:ascii="Consolas" w:eastAsia="Times New Roman" w:hAnsi="Consolas" w:cs="Times New Roman"/>
+                <w:color w:val="569CD6"/>
+                <w:kern w:val="0"/>
+                <w14:ligatures w14:val="none"/>
+              </w:rPr>
+            </w:pPr>
+            <w:r>
+              <w:rPr>
+                <w:rFonts w:ascii="Consolas" w:eastAsia="Times New Roman" w:hAnsi="Consolas" w:cs="Times New Roman"/>
+                <w:color w:val="569CD6"/>
+                <w:kern w:val="0"/>
+                <w14:ligatures w14:val="none"/>
+              </w:rPr>
+              <w:t xml:space="preserve">                Ellipsis = </w:t>
+            </w:r>
+            <w:proofErr w:type="gramStart"/>
+            <w:r>
+              <w:rPr>
+                <w:rFonts w:ascii="Consolas" w:eastAsia="Times New Roman" w:hAnsi="Consolas" w:cs="Times New Roman"/>
+                <w:color w:val="569CD6"/>
+                <w:kern w:val="0"/>
+                <w14:ligatures w14:val="none"/>
+              </w:rPr>
+              <w:t>true;</w:t>
+            </w:r>
+            <w:proofErr w:type="gramEnd"/>
+          </w:p>
+          <w:p>
+            <w:pPr>
+              <w:shd w:val="clear" w:color="auto" w:fill="1F1F1F"/>
+              <w:spacing w:line="285" w:lineRule="atLeast"/>
+              <w:rPr>
+                <w:rFonts w:ascii="Consolas" w:eastAsia="Times New Roman" w:hAnsi="Consolas" w:cs="Times New Roman"/>
+                <w:color w:val="569CD6"/>
+                <w:kern w:val="0"/>
+                <w14:ligatures w14:val="none"/>
+              </w:rPr>
+            </w:pPr>
+            <w:r>
+              <w:rPr>
+                <w:rFonts w:ascii="Consolas" w:eastAsia="Times New Roman" w:hAnsi="Consolas" w:cs="Times New Roman"/>
+                <w:color w:val="569CD6"/>
+                <w:kern w:val="0"/>
+                <w14:ligatures w14:val="none"/>
+              </w:rPr>
+              <w:t xml:space="preserve">                Image = </w:t>
+            </w:r>
+            <w:proofErr w:type="spellStart"/>
+            <w:proofErr w:type="gramStart"/>
+            <w:r>
+              <w:rPr>
+                <w:rFonts w:ascii="Consolas" w:eastAsia="Times New Roman" w:hAnsi="Consolas" w:cs="Times New Roman"/>
+                <w:color w:val="569CD6"/>
+                <w:kern w:val="0"/>
+                <w14:ligatures w14:val="none"/>
+              </w:rPr>
+              <w:t>CreateYear</w:t>
+            </w:r>
+            <w:proofErr w:type="spellEnd"/>
+            <w:r>
+              <w:rPr>
+                <w:rFonts w:ascii="Consolas" w:eastAsia="Times New Roman" w:hAnsi="Consolas" w:cs="Times New Roman"/>
+                <w:color w:val="569CD6"/>
                 <w:kern w:val="0"/>
                 <w14:ligatures w14:val="none"/>
               </w:rPr>
@@ -5288,15 +5310,224 @@
               <w:spacing w:line="285" w:lineRule="atLeast"/>
               <w:rPr>
                 <w:rFonts w:ascii="Consolas" w:eastAsia="Times New Roman" w:hAnsi="Consolas" w:cs="Times New Roman"/>
-                <w:color w:val="CCCCCC"/>
-                <w:kern w:val="0"/>
-                <w14:ligatures w14:val="none"/>
-              </w:rPr>
-            </w:pPr>
-            <w:r>
-              <w:rPr>
-                <w:rFonts w:ascii="Consolas" w:eastAsia="Times New Roman" w:hAnsi="Consolas" w:cs="Times New Roman"/>
-                <w:color w:val="CCCCCC"/>
+                <w:color w:val="569CD6"/>
+                <w:kern w:val="0"/>
+                <w14:ligatures w14:val="none"/>
+              </w:rPr>
+            </w:pPr>
+            <w:r>
+              <w:rPr>
+                <w:rFonts w:ascii="Consolas" w:eastAsia="Times New Roman" w:hAnsi="Consolas" w:cs="Times New Roman"/>
+                <w:color w:val="569CD6"/>
+                <w:kern w:val="0"/>
+                <w14:ligatures w14:val="none"/>
+              </w:rPr>
+              <w:t xml:space="preserve">                Promoted = </w:t>
+            </w:r>
+            <w:proofErr w:type="gramStart"/>
+            <w:r>
+              <w:rPr>
+                <w:rFonts w:ascii="Consolas" w:eastAsia="Times New Roman" w:hAnsi="Consolas" w:cs="Times New Roman"/>
+                <w:color w:val="569CD6"/>
+                <w:kern w:val="0"/>
+                <w14:ligatures w14:val="none"/>
+              </w:rPr>
+              <w:t>true;</w:t>
+            </w:r>
+            <w:proofErr w:type="gramEnd"/>
+          </w:p>
+          <w:p>
+            <w:pPr>
+              <w:shd w:val="clear" w:color="auto" w:fill="1F1F1F"/>
+              <w:spacing w:line="285" w:lineRule="atLeast"/>
+              <w:rPr>
+                <w:rFonts w:ascii="Consolas" w:eastAsia="Times New Roman" w:hAnsi="Consolas" w:cs="Times New Roman"/>
+                <w:color w:val="569CD6"/>
+                <w:kern w:val="0"/>
+                <w14:ligatures w14:val="none"/>
+              </w:rPr>
+            </w:pPr>
+            <w:r>
+              <w:rPr>
+                <w:rFonts w:ascii="Consolas" w:eastAsia="Times New Roman" w:hAnsi="Consolas" w:cs="Times New Roman"/>
+                <w:color w:val="569CD6"/>
+                <w:kern w:val="0"/>
+                <w14:ligatures w14:val="none"/>
+              </w:rPr>
+              <w:t xml:space="preserve">                </w:t>
+            </w:r>
+            <w:proofErr w:type="spellStart"/>
+            <w:r>
+              <w:rPr>
+                <w:rFonts w:ascii="Consolas" w:eastAsia="Times New Roman" w:hAnsi="Consolas" w:cs="Times New Roman"/>
+                <w:color w:val="569CD6"/>
+                <w:kern w:val="0"/>
+                <w14:ligatures w14:val="none"/>
+              </w:rPr>
+              <w:t>PromotedCategory</w:t>
+            </w:r>
+            <w:proofErr w:type="spellEnd"/>
+            <w:r>
+              <w:rPr>
+                <w:rFonts w:ascii="Consolas" w:eastAsia="Times New Roman" w:hAnsi="Consolas" w:cs="Times New Roman"/>
+                <w:color w:val="569CD6"/>
+                <w:kern w:val="0"/>
+                <w14:ligatures w14:val="none"/>
+              </w:rPr>
+              <w:t xml:space="preserve"> = </w:t>
+            </w:r>
+            <w:proofErr w:type="gramStart"/>
+            <w:r>
+              <w:rPr>
+                <w:rFonts w:ascii="Consolas" w:eastAsia="Times New Roman" w:hAnsi="Consolas" w:cs="Times New Roman"/>
+                <w:color w:val="569CD6"/>
+                <w:kern w:val="0"/>
+                <w14:ligatures w14:val="none"/>
+              </w:rPr>
+              <w:t>Process;</w:t>
+            </w:r>
+            <w:proofErr w:type="gramEnd"/>
+          </w:p>
+          <w:p>
+            <w:pPr>
+              <w:shd w:val="clear" w:color="auto" w:fill="1F1F1F"/>
+              <w:spacing w:line="285" w:lineRule="atLeast"/>
+              <w:rPr>
+                <w:rFonts w:ascii="Consolas" w:eastAsia="Times New Roman" w:hAnsi="Consolas" w:cs="Times New Roman"/>
+                <w:color w:val="569CD6"/>
+                <w:kern w:val="0"/>
+                <w14:ligatures w14:val="none"/>
+              </w:rPr>
+            </w:pPr>
+            <w:r>
+              <w:rPr>
+                <w:rFonts w:ascii="Consolas" w:eastAsia="Times New Roman" w:hAnsi="Consolas" w:cs="Times New Roman"/>
+                <w:color w:val="569CD6"/>
+                <w:kern w:val="0"/>
+                <w14:ligatures w14:val="none"/>
+              </w:rPr>
+              <w:t xml:space="preserve">                </w:t>
+            </w:r>
+            <w:proofErr w:type="spellStart"/>
+            <w:r>
+              <w:rPr>
+                <w:rFonts w:ascii="Consolas" w:eastAsia="Times New Roman" w:hAnsi="Consolas" w:cs="Times New Roman"/>
+                <w:color w:val="569CD6"/>
+                <w:kern w:val="0"/>
+                <w14:ligatures w14:val="none"/>
+              </w:rPr>
+              <w:t>RunObject</w:t>
+            </w:r>
+            <w:proofErr w:type="spellEnd"/>
+            <w:r>
+              <w:rPr>
+                <w:rFonts w:ascii="Consolas" w:eastAsia="Times New Roman" w:hAnsi="Consolas" w:cs="Times New Roman"/>
+                <w:color w:val="569CD6"/>
+                <w:kern w:val="0"/>
+                <w14:ligatures w14:val="none"/>
+              </w:rPr>
+              <w:t xml:space="preserve"> = Report "Create Nepali Fiscal Year Pram</w:t>
+            </w:r>
+            <w:proofErr w:type="gramStart"/>
+            <w:r>
+              <w:rPr>
+                <w:rFonts w:ascii="Consolas" w:eastAsia="Times New Roman" w:hAnsi="Consolas" w:cs="Times New Roman"/>
+                <w:color w:val="569CD6"/>
+                <w:kern w:val="0"/>
+                <w14:ligatures w14:val="none"/>
+              </w:rPr>
+              <w:t>";</w:t>
+            </w:r>
+            <w:proofErr w:type="gramEnd"/>
+          </w:p>
+          <w:p>
+            <w:pPr>
+              <w:shd w:val="clear" w:color="auto" w:fill="1F1F1F"/>
+              <w:spacing w:line="285" w:lineRule="atLeast"/>
+              <w:rPr>
+                <w:rFonts w:ascii="Consolas" w:eastAsia="Times New Roman" w:hAnsi="Consolas" w:cs="Times New Roman"/>
+                <w:color w:val="569CD6"/>
+                <w:kern w:val="0"/>
+                <w14:ligatures w14:val="none"/>
+              </w:rPr>
+            </w:pPr>
+            <w:r>
+              <w:rPr>
+                <w:rFonts w:ascii="Consolas" w:eastAsia="Times New Roman" w:hAnsi="Consolas" w:cs="Times New Roman"/>
+                <w:color w:val="569CD6"/>
+                <w:kern w:val="0"/>
+                <w14:ligatures w14:val="none"/>
+              </w:rPr>
+              <w:t xml:space="preserve">                ToolTip = 'Open a new </w:t>
+            </w:r>
+            <w:proofErr w:type="spellStart"/>
+            <w:r>
+              <w:rPr>
+                <w:rFonts w:ascii="Consolas" w:eastAsia="Times New Roman" w:hAnsi="Consolas" w:cs="Times New Roman"/>
+                <w:color w:val="569CD6"/>
+                <w:kern w:val="0"/>
+                <w14:ligatures w14:val="none"/>
+              </w:rPr>
+              <w:t>nepali</w:t>
+            </w:r>
+            <w:proofErr w:type="spellEnd"/>
+            <w:r>
+              <w:rPr>
+                <w:rFonts w:ascii="Consolas" w:eastAsia="Times New Roman" w:hAnsi="Consolas" w:cs="Times New Roman"/>
+                <w:color w:val="569CD6"/>
+                <w:kern w:val="0"/>
+                <w14:ligatures w14:val="none"/>
+              </w:rPr>
+              <w:t xml:space="preserve"> fiscal year and define its accounting periods so you can start posting documents.</w:t>
+            </w:r>
+            <w:proofErr w:type="gramStart"/>
+            <w:r>
+              <w:rPr>
+                <w:rFonts w:ascii="Consolas" w:eastAsia="Times New Roman" w:hAnsi="Consolas" w:cs="Times New Roman"/>
+                <w:color w:val="569CD6"/>
+                <w:kern w:val="0"/>
+                <w14:ligatures w14:val="none"/>
+              </w:rPr>
+              <w:t>';</w:t>
+            </w:r>
+            <w:proofErr w:type="gramEnd"/>
+          </w:p>
+          <w:p>
+            <w:pPr>
+              <w:shd w:val="clear" w:color="auto" w:fill="1F1F1F"/>
+              <w:spacing w:line="285" w:lineRule="atLeast"/>
+              <w:rPr>
+                <w:rFonts w:ascii="Consolas" w:eastAsia="Times New Roman" w:hAnsi="Consolas" w:cs="Times New Roman"/>
+                <w:color w:val="569CD6"/>
+                <w:kern w:val="0"/>
+                <w14:ligatures w14:val="none"/>
+              </w:rPr>
+            </w:pPr>
+            <w:r>
+              <w:rPr>
+                <w:rFonts w:ascii="Consolas" w:eastAsia="Times New Roman" w:hAnsi="Consolas" w:cs="Times New Roman"/>
+                <w:color w:val="569CD6"/>
+                <w:kern w:val="0"/>
+                <w14:ligatures w14:val="none"/>
+              </w:rPr>
+              <w:t>            }</w:t>
+            </w:r>
+          </w:p>
+          <w:p>
+            <w:pPr>
+              <w:shd w:val="clear" w:color="auto" w:fill="1F1F1F"/>
+              <w:spacing w:line="285" w:lineRule="atLeast"/>
+              <w:rPr>
+                <w:rFonts w:ascii="Consolas" w:eastAsia="Times New Roman" w:hAnsi="Consolas" w:cs="Times New Roman"/>
+                <w:color w:val="569CD6"/>
+                <w:kern w:val="0"/>
+                <w14:ligatures w14:val="none"/>
+              </w:rPr>
+            </w:pPr>
+            <w:r>
+              <w:rPr>
+                <w:rFonts w:ascii="Consolas" w:eastAsia="Times New Roman" w:hAnsi="Consolas" w:cs="Times New Roman"/>
+                <w:color w:val="569CD6"/>
                 <w:kern w:val="0"/>
                 <w14:ligatures w14:val="none"/>
               </w:rPr>
@@ -5309,15 +5540,15 @@
               <w:spacing w:line="285" w:lineRule="atLeast"/>
               <w:rPr>
                 <w:rFonts w:ascii="Consolas" w:eastAsia="Times New Roman" w:hAnsi="Consolas" w:cs="Times New Roman"/>
-                <w:color w:val="CCCCCC"/>
-                <w:kern w:val="0"/>
-                <w14:ligatures w14:val="none"/>
-              </w:rPr>
-            </w:pPr>
-            <w:r>
-              <w:rPr>
-                <w:rFonts w:ascii="Consolas" w:eastAsia="Times New Roman" w:hAnsi="Consolas" w:cs="Times New Roman"/>
-                <w:color w:val="CCCCCC"/>
+                <w:color w:val="569CD6"/>
+                <w:kern w:val="0"/>
+                <w14:ligatures w14:val="none"/>
+              </w:rPr>
+            </w:pPr>
+            <w:r>
+              <w:rPr>
+                <w:rFonts w:ascii="Consolas" w:eastAsia="Times New Roman" w:hAnsi="Consolas" w:cs="Times New Roman"/>
+                <w:color w:val="569CD6"/>
                 <w:kern w:val="0"/>
                 <w14:ligatures w14:val="none"/>
               </w:rPr>
@@ -5330,15 +5561,15 @@
               <w:spacing w:line="285" w:lineRule="atLeast"/>
               <w:rPr>
                 <w:rFonts w:ascii="Consolas" w:eastAsia="Times New Roman" w:hAnsi="Consolas" w:cs="Times New Roman"/>
-                <w:color w:val="CCCCCC"/>
-                <w:kern w:val="0"/>
-                <w14:ligatures w14:val="none"/>
-              </w:rPr>
-            </w:pPr>
-            <w:r>
-              <w:rPr>
-                <w:rFonts w:ascii="Consolas" w:eastAsia="Times New Roman" w:hAnsi="Consolas" w:cs="Times New Roman"/>
-                <w:color w:val="CCCCCC"/>
+                <w:color w:val="569CD6"/>
+                <w:kern w:val="0"/>
+                <w14:ligatures w14:val="none"/>
+              </w:rPr>
+            </w:pPr>
+            <w:r>
+              <w:rPr>
+                <w:rFonts w:ascii="Consolas" w:eastAsia="Times New Roman" w:hAnsi="Consolas" w:cs="Times New Roman"/>
+                <w:color w:val="569CD6"/>
                 <w:kern w:val="0"/>
                 <w14:ligatures w14:val="none"/>
               </w:rPr>
@@ -5349,6 +5580,13 @@
         </w:tc>
       </w:tr>
     </w:tbl>
+    <w:p/>
+    <w:p/>
+    <w:p/>
+    <w:p/>
+    <w:p/>
+    <w:p/>
+    <w:p/>
     <w:p/>
     <w:tbl>
       <w:tblPr>
@@ -5383,6 +5621,7 @@
                 <w:kern w:val="0"/>
                 <w14:ligatures w14:val="none"/>
               </w:rPr>
+              <w:lastRenderedPageBreak/>
               <w:t>enum</w:t>
             </w:r>
             <w:proofErr w:type="spellEnd"/>
@@ -6721,7 +6960,6 @@
                 <w:kern w:val="0"/>
                 <w14:ligatures w14:val="none"/>
               </w:rPr>
-              <w:lastRenderedPageBreak/>
               <w:t>    {</w:t>
             </w:r>
           </w:p>
@@ -7637,6 +7875,7 @@
                 <w:kern w:val="0"/>
                 <w14:ligatures w14:val="none"/>
               </w:rPr>
+              <w:lastRenderedPageBreak/>
               <w:t>    }</w:t>
             </w:r>
           </w:p>
@@ -8853,7 +9092,7 @@
 </file>
 
 <file path=word/styles.xml><?xml version="1.0" encoding="utf-8"?>
-<w:styles xmlns:mc="http://schemas.openxmlformats.org/markup-compatibility/2006" xmlns:r="http://schemas.openxmlformats.org/officeDocument/2006/relationships" xmlns:w="http://schemas.openxmlformats.org/wordprocessingml/2006/main" xmlns:w14="http://schemas.microsoft.com/office/word/2010/wordml" xmlns:w15="http://schemas.microsoft.com/office/word/2012/wordml" xmlns:w16cex="http://schemas.microsoft.com/office/word/2018/wordml/cex" xmlns:w16cid="http://schemas.microsoft.com/office/word/2016/wordml/cid" xmlns:w16="http://schemas.microsoft.com/office/word/2018/wordml" xmlns:w16sdtdh="http://schemas.microsoft.com/office/word/2020/wordml/sdtdatahash" xmlns:w16se="http://schemas.microsoft.com/office/word/2015/wordml/symex" mc:Ignorable="w14 w15 w16se w16cid w16 w16cex w16sdtdh">
+<w:styles xmlns:mc="http://schemas.openxmlformats.org/markup-compatibility/2006" xmlns:r="http://schemas.openxmlformats.org/officeDocument/2006/relationships" xmlns:w="http://schemas.openxmlformats.org/wordprocessingml/2006/main" xmlns:w14="http://schemas.microsoft.com/office/word/2010/wordml" xmlns:w15="http://schemas.microsoft.com/office/word/2012/wordml" xmlns:w16cex="http://schemas.microsoft.com/office/word/2018/wordml/cex" xmlns:w16cid="http://schemas.microsoft.com/office/word/2016/wordml/cid" xmlns:w16="http://schemas.microsoft.com/office/word/2018/wordml" xmlns:w16du="http://schemas.microsoft.com/office/word/2023/wordml/word16du" xmlns:w16sdtdh="http://schemas.microsoft.com/office/word/2020/wordml/sdtdatahash" xmlns:w16se="http://schemas.microsoft.com/office/word/2015/wordml/symex" mc:Ignorable="w14 w15 w16se w16cid w16 w16cex w16sdtdh w16du">
   <w:docDefaults>
     <w:rPrDefault>
       <w:rPr>
@@ -9463,7 +9702,6 @@
   <w:style w:type="character" w:default="1" w:styleId="DefaultParagraphFont">
     <w:name w:val="Default Paragraph Font"/>
     <w:uiPriority w:val="1"/>
-    <w:semiHidden/>
     <w:unhideWhenUsed/>
   </w:style>
   <w:style w:type="table" w:default="1" w:styleId="TableNormal">

</xml_diff>